<commit_message>
add the journal of 22 May 2025
</commit_message>
<xml_diff>
--- a/Words/New Words.docx
+++ b/Words/New Words.docx
@@ -36426,7 +36426,7 @@
         <w:jc w:val="left"/>
         <w:rPr>
           <w:rStyle w:val="pron"/>
-          <w:rFonts w:ascii="Arial" w:hAnsi="Arial" w:cs="Arial" w:hint="eastAsia"/>
+          <w:rFonts w:ascii="Arial" w:hAnsi="Arial" w:cs="Arial"/>
         </w:rPr>
       </w:pPr>
       <w:r>
@@ -36593,7 +36593,7 @@
         <w:jc w:val="left"/>
         <w:rPr>
           <w:rStyle w:val="pron"/>
-          <w:rFonts w:ascii="Arial" w:hAnsi="Arial" w:cs="Arial"/>
+          <w:rFonts w:ascii="Arial" w:hAnsi="Arial" w:cs="Arial" w:hint="eastAsia"/>
         </w:rPr>
       </w:pPr>
       <w:r>
@@ -36784,51 +36784,219 @@
         </w:rPr>
         <w:br/>
       </w:r>
+      <w:r>
+        <w:rPr>
+          <w:rStyle w:val="pron"/>
+          <w:rFonts w:ascii="Arial" w:hAnsi="Arial" w:cs="Arial" w:hint="eastAsia"/>
+          <w:b/>
+        </w:rPr>
+        <w:t>receptionist</w:t>
+      </w:r>
+      <w:r>
+        <w:rPr>
+          <w:rStyle w:val="pron"/>
+          <w:rFonts w:ascii="Arial" w:hAnsi="Arial" w:cs="Arial"/>
+        </w:rPr>
+        <w:br/>
+      </w:r>
+      <w:r>
+        <w:rPr>
+          <w:rStyle w:val="pron"/>
+          <w:rFonts w:ascii="Arial" w:hAnsi="Arial" w:cs="Arial" w:hint="eastAsia"/>
+        </w:rPr>
+        <w:t>[n.] a person whose job is to deal with people arriving at or telephoning a hotel, an office building, a doctor</w:t>
+      </w:r>
+      <w:r>
+        <w:rPr>
+          <w:rStyle w:val="pron"/>
+          <w:rFonts w:ascii="Arial" w:hAnsi="Arial" w:cs="Arial"/>
+        </w:rPr>
+        <w:t>’</w:t>
+      </w:r>
+      <w:r>
+        <w:rPr>
+          <w:rStyle w:val="pron"/>
+          <w:rFonts w:ascii="Arial" w:hAnsi="Arial" w:cs="Arial" w:hint="eastAsia"/>
+        </w:rPr>
+        <w:t>s surgery, etc.</w:t>
+      </w:r>
+    </w:p>
+    <w:p>
+      <w:pPr>
+        <w:jc w:val="left"/>
+        <w:rPr>
+          <w:rStyle w:val="pron"/>
+          <w:rFonts w:ascii="Arial" w:hAnsi="Arial" w:cs="Arial" w:hint="eastAsia"/>
+        </w:rPr>
+      </w:pPr>
+      <w:r>
+        <w:rPr>
+          <w:rStyle w:val="pron"/>
+          <w:rFonts w:ascii="Arial" w:hAnsi="Arial" w:cs="Arial" w:hint="eastAsia"/>
+        </w:rPr>
+        <w:t>de facto /</w:t>
+      </w:r>
+      <w:r>
+        <w:rPr>
+          <w:rStyle w:val="pron"/>
+          <w:rFonts w:ascii="GWIPA" w:hAnsi="GWIPA" w:cs="Arial"/>
+        </w:rPr>
+        <w:t></w:t>
+      </w:r>
+      <w:r>
+        <w:rPr>
+          <w:rStyle w:val="pron"/>
+          <w:rFonts w:ascii="GWIPA" w:hAnsi="GWIPA" w:cs="Arial"/>
+        </w:rPr>
+        <w:t></w:t>
+      </w:r>
+      <w:r>
+        <w:rPr>
+          <w:rStyle w:val="pron"/>
+          <w:rFonts w:ascii="GWIPA" w:hAnsi="GWIPA" w:cs="Arial"/>
+        </w:rPr>
+        <w:t></w:t>
+      </w:r>
+      <w:r>
+        <w:rPr>
+          <w:rStyle w:val="pron"/>
+          <w:rFonts w:ascii="GWIPA" w:hAnsi="GWIPA" w:cs="Arial"/>
+        </w:rPr>
+        <w:t></w:t>
+      </w:r>
+      <w:r>
+        <w:rPr>
+          <w:rStyle w:val="pron"/>
+          <w:rFonts w:ascii="GWIPA" w:hAnsi="GWIPA" w:cs="Arial"/>
+        </w:rPr>
+        <w:t></w:t>
+      </w:r>
+      <w:r>
+        <w:rPr>
+          <w:rStyle w:val="pron"/>
+          <w:rFonts w:ascii="GWIPA" w:hAnsi="GWIPA" w:cs="Arial"/>
+        </w:rPr>
+        <w:t></w:t>
+      </w:r>
+      <w:r>
+        <w:rPr>
+          <w:rStyle w:val="pron"/>
+          <w:rFonts w:ascii="GWIPA" w:hAnsi="GWIPA" w:cs="Arial"/>
+        </w:rPr>
+        <w:t></w:t>
+      </w:r>
+      <w:r>
+        <w:rPr>
+          <w:rStyle w:val="pron"/>
+          <w:rFonts w:ascii="GWIPA" w:hAnsi="GWIPA" w:cs="Arial"/>
+        </w:rPr>
+        <w:t></w:t>
+      </w:r>
+      <w:r>
+        <w:rPr>
+          <w:rStyle w:val="pron"/>
+          <w:rFonts w:ascii="GWIPA" w:hAnsi="GWIPA" w:cs="Arial"/>
+        </w:rPr>
+        <w:t></w:t>
+      </w:r>
+      <w:r>
+        <w:rPr>
+          <w:rStyle w:val="pron"/>
+          <w:rFonts w:ascii="GWIPA" w:hAnsi="GWIPA" w:cs="Arial"/>
+        </w:rPr>
+        <w:t></w:t>
+      </w:r>
+      <w:r>
+        <w:rPr>
+          <w:rStyle w:val="pron"/>
+          <w:rFonts w:ascii="GWIPA" w:hAnsi="GWIPA" w:cs="Arial"/>
+        </w:rPr>
+        <w:t></w:t>
+      </w:r>
+      <w:r>
+        <w:rPr>
+          <w:rStyle w:val="pron"/>
+          <w:rFonts w:ascii="Arial" w:hAnsi="Arial" w:cs="Arial" w:hint="eastAsia"/>
+        </w:rPr>
+        <w:t>/</w:t>
+      </w:r>
+      <w:r>
+        <w:rPr>
+          <w:rStyle w:val="pron"/>
+          <w:rFonts w:ascii="Arial" w:hAnsi="Arial" w:cs="Arial"/>
+        </w:rPr>
+        <w:br/>
+      </w:r>
+      <w:r>
+        <w:rPr>
+          <w:rStyle w:val="pron"/>
+          <w:rFonts w:ascii="Arial" w:hAnsi="Arial" w:cs="Arial" w:hint="eastAsia"/>
+        </w:rPr>
+        <w:t>[adj.] (</w:t>
+      </w:r>
+      <w:r>
+        <w:rPr>
+          <w:rStyle w:val="pron"/>
+          <w:rFonts w:ascii="Arial" w:hAnsi="Arial" w:cs="Arial" w:hint="eastAsia"/>
+          <w:i/>
+        </w:rPr>
+        <w:t>from Latin, formal</w:t>
+      </w:r>
+      <w:r>
+        <w:rPr>
+          <w:rStyle w:val="pron"/>
+          <w:rFonts w:ascii="Arial" w:hAnsi="Arial" w:cs="Arial" w:hint="eastAsia"/>
+        </w:rPr>
+        <w:t xml:space="preserve">) existing as a fact although is may not legally accepted as existing. </w:t>
+      </w:r>
+      <w:r>
+        <w:rPr>
+          <w:rStyle w:val="pron"/>
+          <w:rFonts w:ascii="Arial" w:hAnsi="Arial" w:cs="Arial"/>
+        </w:rPr>
+        <w:br/>
+        <w:t>T</w:t>
+      </w:r>
+      <w:r>
+        <w:rPr>
+          <w:rStyle w:val="pron"/>
+          <w:rFonts w:ascii="Arial" w:hAnsi="Arial" w:cs="Arial" w:hint="eastAsia"/>
+        </w:rPr>
+        <w:t>he general took de facto control of the country.</w:t>
+      </w:r>
+    </w:p>
+    <w:p>
+      <w:pPr>
+        <w:jc w:val="left"/>
+        <w:rPr>
+          <w:rStyle w:val="pron"/>
+          <w:rFonts w:ascii="Arial" w:hAnsi="Arial" w:cs="Arial"/>
+        </w:rPr>
+      </w:pPr>
+      <w:r>
+        <w:rPr>
+          <w:rStyle w:val="pron"/>
+          <w:rFonts w:ascii="Arial" w:hAnsi="Arial" w:cs="Arial" w:hint="eastAsia"/>
+        </w:rPr>
+        <w:lastRenderedPageBreak/>
+        <w:t xml:space="preserve">[adv.] </w:t>
+      </w:r>
+      <w:r>
+        <w:rPr>
+          <w:rStyle w:val="pron"/>
+          <w:rFonts w:ascii="Arial" w:hAnsi="Arial" w:cs="Arial"/>
+        </w:rPr>
+        <w:br/>
+      </w:r>
+      <w:r>
+        <w:rPr>
+          <w:rStyle w:val="pron"/>
+          <w:rFonts w:ascii="Arial" w:hAnsi="Arial" w:cs="Arial" w:hint="eastAsia"/>
+        </w:rPr>
+        <w:t>He continued to rule the country de facto.</w:t>
+      </w:r>
       <w:bookmarkStart w:id="0" w:name="_GoBack"/>
-      <w:r>
-        <w:rPr>
-          <w:rStyle w:val="pron"/>
-          <w:rFonts w:ascii="Arial" w:hAnsi="Arial" w:cs="Arial" w:hint="eastAsia"/>
-          <w:b/>
-        </w:rPr>
-        <w:t>receptionist</w:t>
-      </w:r>
       <w:bookmarkEnd w:id="0"/>
-      <w:r>
-        <w:rPr>
-          <w:rStyle w:val="pron"/>
-          <w:rFonts w:ascii="Arial" w:hAnsi="Arial" w:cs="Arial"/>
-        </w:rPr>
-        <w:br/>
-      </w:r>
-      <w:r>
-        <w:rPr>
-          <w:rStyle w:val="pron"/>
-          <w:rFonts w:ascii="Arial" w:hAnsi="Arial" w:cs="Arial" w:hint="eastAsia"/>
-        </w:rPr>
-        <w:t>[n.] a person whose job is to deal with people arriving at or telephoning a hotel, an office building, a doctor</w:t>
-      </w:r>
-      <w:r>
-        <w:rPr>
-          <w:rStyle w:val="pron"/>
-          <w:rFonts w:ascii="Arial" w:hAnsi="Arial" w:cs="Arial"/>
-        </w:rPr>
-        <w:t>’</w:t>
-      </w:r>
-      <w:r>
-        <w:rPr>
-          <w:rStyle w:val="pron"/>
-          <w:rFonts w:ascii="Arial" w:hAnsi="Arial" w:cs="Arial" w:hint="eastAsia"/>
-        </w:rPr>
-        <w:t>s surgery, etc.</w:t>
-      </w:r>
-      <w:r>
-        <w:rPr>
-          <w:rStyle w:val="pron"/>
-          <w:rFonts w:ascii="Arial" w:hAnsi="Arial" w:cs="Arial"/>
-        </w:rPr>
-        <w:br/>
-      </w:r>
     </w:p>
     <w:sectPr>
       <w:pgSz w:w="11906" w:h="16838"/>
@@ -37751,7 +37919,7 @@
   <a:extraClrSchemeLst/>
   <a:extLst>
     <a:ext uri="{05A4C25C-085E-4340-85A3-A5531E510DB2}">
-      <thm15:themeFamily xmlns:thm15="http://schemas.microsoft.com/office/thememl/2012/main" xmlns="" name="Office Theme" id="{62F939B6-93AF-4DB8-9C6B-D6C7DFDC589F}" vid="{4A3C46E8-61CC-4603-A589-7422A47A8E4A}"/>
+      <thm15:themeFamily xmlns="" xmlns:thm15="http://schemas.microsoft.com/office/thememl/2012/main" name="Office Theme" id="{62F939B6-93AF-4DB8-9C6B-D6C7DFDC589F}" vid="{4A3C46E8-61CC-4603-A589-7422A47A8E4A}"/>
     </a:ext>
   </a:extLst>
 </a:theme>

</xml_diff>